<commit_message>
Se hacen correcciones al manual
</commit_message>
<xml_diff>
--- a/manual/Documento descriptivo - etdh.docx
+++ b/manual/Documento descriptivo - etdh.docx
@@ -52,7 +52,21 @@
           <w:b/>
           <w:sz w:val="44"/>
         </w:rPr>
-        <w:t>Educación para el Trabajo y el Desarrollo Humano- ETDH</w:t>
+        <w:t>Educación para el Trabajo y el Desarrollo Humano</w:t>
+      </w:r>
+      <w:r>
+        <w:rPr>
+          <w:b/>
+          <w:sz w:val="44"/>
+        </w:rPr>
+        <w:t xml:space="preserve"> </w:t>
+      </w:r>
+      <w:r>
+        <w:rPr>
+          <w:b/>
+          <w:sz w:val="44"/>
+        </w:rPr>
+        <w:t>- ETDH</w:t>
       </w:r>
       <w:r>
         <w:rPr>
@@ -681,14 +695,12 @@
       <w:r>
         <w:br w:type="page"/>
       </w:r>
-      <w:bookmarkStart w:id="0" w:name="_GoBack"/>
-      <w:bookmarkEnd w:id="0"/>
     </w:p>
     <w:p>
       <w:pPr>
         <w:pStyle w:val="Ttulo1"/>
       </w:pPr>
-      <w:bookmarkStart w:id="1" w:name="_Toc468113390"/>
+      <w:bookmarkStart w:id="0" w:name="_Toc468113390"/>
       <w:r>
         <w:lastRenderedPageBreak/>
         <w:t>Taxonomía</w:t>
@@ -696,7 +708,7 @@
       <w:r>
         <w:t>s</w:t>
       </w:r>
-      <w:bookmarkEnd w:id="1"/>
+      <w:bookmarkEnd w:id="0"/>
     </w:p>
     <w:p/>
     <w:p>
@@ -855,49 +867,233 @@
         <w:t>“</w:t>
       </w:r>
       <w:r>
-        <w:t>Noticias</w:t>
+        <w:t>Noticias ETDH</w:t>
+      </w:r>
+      <w:r>
+        <w:t>”</w:t>
+      </w:r>
+      <w:r>
+        <w:t xml:space="preserve"> contiene las imágenes</w:t>
+      </w:r>
+      <w:r>
+        <w:t xml:space="preserve"> representativas de las noticias </w:t>
+      </w:r>
+      <w:r>
+        <w:t>que se van a mostrar en el slider de la página, cada una de ellas a</w:t>
+      </w:r>
+      <w:r>
+        <w:t xml:space="preserve">punta a otra página con </w:t>
+      </w:r>
+      <w:r>
+        <w:t>el</w:t>
+      </w:r>
+      <w:r>
+        <w:t xml:space="preserve"> contenido</w:t>
+      </w:r>
+      <w:r>
+        <w:t xml:space="preserve"> total </w:t>
+      </w:r>
+      <w:r>
+        <w:t xml:space="preserve">de </w:t>
+      </w:r>
+      <w:r>
+        <w:t xml:space="preserve">la </w:t>
+      </w:r>
+      <w:r>
+        <w:t>noticia, para verla haga clic en “Ver Más”</w:t>
+      </w:r>
+      <w:r>
+        <w:t>.</w:t>
+      </w:r>
+    </w:p>
+    <w:p>
+      <w:pPr>
+        <w:jc w:val="both"/>
+      </w:pPr>
+      <w:r>
+        <w:t>E</w:t>
+      </w:r>
+      <w:r>
+        <w:t>n e</w:t>
+      </w:r>
+      <w:r>
+        <w:t>l término “Carrusel Destacados ETDH</w:t>
+      </w:r>
+      <w:r>
+        <w:t xml:space="preserve">” se encuentran los contenidos del </w:t>
+      </w:r>
+      <w:r>
+        <w:t>boletín, chat, foro y programas de ETDH.</w:t>
+      </w:r>
+    </w:p>
+    <w:p>
+      <w:pPr>
+        <w:jc w:val="both"/>
+      </w:pPr>
+      <w:r>
+        <w:t>El término “</w:t>
+      </w:r>
+      <w:r>
+        <w:t>Eventos, Documentos y Videos ETDH</w:t>
+      </w:r>
+      <w:r>
+        <w:t xml:space="preserve">” </w:t>
+      </w:r>
+      <w:r>
+        <w:t xml:space="preserve">es el espacio en donde están </w:t>
+      </w:r>
+      <w:r>
+        <w:t>contenida</w:t>
+      </w:r>
+      <w:r>
+        <w:t>s las guías y documentos del edusitio, además de su video principal.</w:t>
+      </w:r>
+    </w:p>
+    <w:p>
+      <w:pPr>
+        <w:jc w:val="both"/>
+      </w:pPr>
+      <w:r>
+        <w:t>El término “</w:t>
+      </w:r>
+      <w:r>
+        <w:t>Enlaces de interés ETDH</w:t>
+      </w:r>
+      <w:r>
+        <w:t xml:space="preserve">” contiene los enlaces mostrados en la parte inferior de </w:t>
+      </w:r>
+      <w:r>
+        <w:t>las páginas</w:t>
+      </w:r>
+      <w:r>
+        <w:t xml:space="preserve"> </w:t>
+      </w:r>
+      <w:r>
+        <w:t>como SNET, DANE, entro otros.</w:t>
+      </w:r>
+    </w:p>
+    <w:p>
+      <w:pPr>
+        <w:jc w:val="both"/>
+      </w:pPr>
+      <w:r>
+        <w:lastRenderedPageBreak/>
+        <w:t>En el término “Preguntas Frecuentes</w:t>
       </w:r>
       <w:r>
         <w:t xml:space="preserve"> ETDH</w:t>
       </w:r>
       <w:r>
-        <w:t>”</w:t>
-      </w:r>
-      <w:r>
-        <w:t xml:space="preserve"> </w:t>
-      </w:r>
-      <w:r>
-        <w:t>c</w:t>
-      </w:r>
-      <w:r>
-        <w:t>ontiene las imágenes</w:t>
-      </w:r>
-      <w:r>
-        <w:t xml:space="preserve"> representativas de las noticias </w:t>
-      </w:r>
-      <w:r>
-        <w:t>que se van a mostrar en el slider de la página, cada una de ellas a</w:t>
-      </w:r>
-      <w:r>
-        <w:t xml:space="preserve">punta a otra página con </w:t>
-      </w:r>
-      <w:r>
-        <w:t>el</w:t>
-      </w:r>
-      <w:r>
-        <w:t xml:space="preserve"> contenido</w:t>
-      </w:r>
-      <w:r>
-        <w:t xml:space="preserve"> total </w:t>
-      </w:r>
-      <w:r>
-        <w:t xml:space="preserve">de </w:t>
-      </w:r>
-      <w:r>
-        <w:t xml:space="preserve">la </w:t>
-      </w:r>
-      <w:r>
-        <w:t>noticia, para verla haga clic en “Ver Más”</w:t>
+        <w:t>” se muestran todas las inquietudes que los usuarios pueden hacerse sobre los temas que el edusitio abarca.</w:t>
+      </w:r>
+    </w:p>
+    <w:p>
+      <w:pPr>
+        <w:jc w:val="both"/>
+      </w:pPr>
+    </w:p>
+    <w:p>
+      <w:pPr>
+        <w:pStyle w:val="Ttulo1"/>
+      </w:pPr>
+      <w:bookmarkStart w:id="1" w:name="_Toc468113391"/>
+      <w:r>
+        <w:t>Tipo de contenido</w:t>
+      </w:r>
+      <w:bookmarkEnd w:id="1"/>
+    </w:p>
+    <w:p/>
+    <w:p>
+      <w:pPr>
+        <w:jc w:val="both"/>
+      </w:pPr>
+      <w:r>
+        <w:t xml:space="preserve">Los </w:t>
+      </w:r>
+      <w:r>
+        <w:t>tipo</w:t>
+      </w:r>
+      <w:r>
+        <w:t>s</w:t>
+      </w:r>
+      <w:r>
+        <w:t xml:space="preserve"> de contenido </w:t>
+      </w:r>
+      <w:r>
+        <w:t>utilizados en la implementación del edusitio son</w:t>
+      </w:r>
+      <w:r>
+        <w:t>:</w:t>
+      </w:r>
+    </w:p>
+    <w:p>
+      <w:pPr>
+        <w:pStyle w:val="Ttulo2"/>
+      </w:pPr>
+      <w:bookmarkStart w:id="2" w:name="_Toc453533763"/>
+      <w:bookmarkStart w:id="3" w:name="_Toc468113392"/>
+      <w:r>
+        <w:t>Nodo Edusitio Portal</w:t>
+      </w:r>
+      <w:bookmarkEnd w:id="2"/>
+      <w:bookmarkEnd w:id="3"/>
+    </w:p>
+    <w:p>
+      <w:pPr>
+        <w:jc w:val="both"/>
+      </w:pPr>
+      <w:r>
+        <w:t>Este tipo de contenido fue utilizado en el banner del edusitio, el cuál v</w:t>
+      </w:r>
+      <w:r>
+        <w:t>a a aparecer en toda</w:t>
+      </w:r>
+      <w:r>
+        <w:t>s las páginas.</w:t>
+      </w:r>
+    </w:p>
+    <w:p>
+      <w:pPr>
+        <w:pStyle w:val="Ttulo2"/>
+      </w:pPr>
+      <w:bookmarkStart w:id="4" w:name="_Toc453533764"/>
+      <w:bookmarkStart w:id="5" w:name="_Toc468113393"/>
+      <w:r>
+        <w:t>Nodo Nota</w:t>
+      </w:r>
+      <w:r>
+        <w:t xml:space="preserve"> – Edusitio Portal</w:t>
+      </w:r>
+      <w:bookmarkEnd w:id="4"/>
+      <w:bookmarkEnd w:id="5"/>
+    </w:p>
+    <w:p>
+      <w:pPr>
+        <w:jc w:val="both"/>
+      </w:pPr>
+      <w:r>
+        <w:t xml:space="preserve">Los contenidos de </w:t>
+      </w:r>
+      <w:r>
+        <w:t xml:space="preserve">este </w:t>
+      </w:r>
+      <w:r>
+        <w:t xml:space="preserve">tipo son donde se guarda la información de contenido del Edusitio, ya sean contenido de las páginas, imágenes, etc. </w:t>
+      </w:r>
+      <w:r>
+        <w:t xml:space="preserve">Fue utilizado para este fin en </w:t>
+      </w:r>
+      <w:r>
+        <w:t>l</w:t>
+      </w:r>
+      <w:r>
+        <w:t xml:space="preserve">os </w:t>
+      </w:r>
+      <w:r>
+        <w:t>enlaces del menú</w:t>
+      </w:r>
+      <w:r>
+        <w:t xml:space="preserve"> y del carrusel de destacados</w:t>
       </w:r>
       <w:r>
         <w:t>.</w:t>
@@ -907,224 +1103,16 @@
       <w:pPr>
         <w:jc w:val="both"/>
       </w:pPr>
-      <w:r>
-        <w:t>E</w:t>
-      </w:r>
-      <w:r>
-        <w:t>n e</w:t>
-      </w:r>
-      <w:r>
-        <w:t>l término “Carrusel Destacados ETDH</w:t>
-      </w:r>
-      <w:r>
-        <w:t xml:space="preserve">” se encuentran los contenidos del </w:t>
-      </w:r>
-      <w:r>
-        <w:t>boletín, chat, foro y programas de ETDH.</w:t>
-      </w:r>
-    </w:p>
-    <w:p>
-      <w:pPr>
-        <w:jc w:val="both"/>
-      </w:pPr>
-      <w:r>
-        <w:t>El término “</w:t>
-      </w:r>
-      <w:r>
-        <w:t>Eventos, Documentos y Videos ETDH</w:t>
-      </w:r>
-      <w:r>
-        <w:t xml:space="preserve">” </w:t>
-      </w:r>
-      <w:r>
-        <w:t xml:space="preserve">es el espacio en donde están </w:t>
-      </w:r>
-      <w:r>
-        <w:t>contenida</w:t>
-      </w:r>
-      <w:r>
-        <w:t>s las guías y documentos del edusitio, además de su video principal.</w:t>
-      </w:r>
-    </w:p>
-    <w:p>
-      <w:pPr>
-        <w:jc w:val="both"/>
-      </w:pPr>
-      <w:r>
-        <w:t>El término “</w:t>
-      </w:r>
-      <w:r>
-        <w:t>Enlaces de interés ETDH</w:t>
-      </w:r>
-      <w:r>
-        <w:t xml:space="preserve">” </w:t>
-      </w:r>
-      <w:r>
-        <w:t xml:space="preserve">contiene los enlaces mostrados en la parte inferior de </w:t>
-      </w:r>
-      <w:r>
-        <w:t>las páginas</w:t>
-      </w:r>
-      <w:r>
-        <w:t xml:space="preserve"> </w:t>
-      </w:r>
-      <w:r>
-        <w:t>como SNET, DANE, entro otros</w:t>
-      </w:r>
-      <w:r>
-        <w:t>.</w:t>
-      </w:r>
-    </w:p>
-    <w:p>
-      <w:pPr>
-        <w:jc w:val="both"/>
-      </w:pPr>
-      <w:r>
-        <w:lastRenderedPageBreak/>
-        <w:t>E</w:t>
-      </w:r>
-      <w:r>
-        <w:t>n e</w:t>
-      </w:r>
-      <w:r>
-        <w:t>l término “</w:t>
-      </w:r>
-      <w:r>
-        <w:t>Preguntas Frecuentes</w:t>
-      </w:r>
-      <w:r>
-        <w:t xml:space="preserve"> ETDH</w:t>
-      </w:r>
-      <w:r>
-        <w:t>”</w:t>
-      </w:r>
-      <w:r>
-        <w:t xml:space="preserve"> se muestran todas las inquietudes que los usuarios pueden hacerse sobre los temas que el edusitio abarca</w:t>
-      </w:r>
-      <w:r>
-        <w:t>.</w:t>
-      </w:r>
-    </w:p>
-    <w:p>
-      <w:pPr>
-        <w:jc w:val="both"/>
-      </w:pPr>
     </w:p>
     <w:p>
       <w:pPr>
         <w:pStyle w:val="Ttulo1"/>
       </w:pPr>
-      <w:bookmarkStart w:id="2" w:name="_Toc468113391"/>
-      <w:r>
-        <w:t>Tipo de contenido</w:t>
-      </w:r>
-      <w:bookmarkEnd w:id="2"/>
-    </w:p>
-    <w:p/>
-    <w:p>
-      <w:pPr>
-        <w:jc w:val="both"/>
-      </w:pPr>
-      <w:r>
-        <w:t xml:space="preserve">Los </w:t>
-      </w:r>
-      <w:r>
-        <w:t>tipo</w:t>
-      </w:r>
-      <w:r>
-        <w:t>s</w:t>
-      </w:r>
-      <w:r>
-        <w:t xml:space="preserve"> de contenido </w:t>
-      </w:r>
-      <w:r>
-        <w:t>utilizados en la implementación del edusitio son</w:t>
-      </w:r>
-      <w:r>
-        <w:t>:</w:t>
-      </w:r>
-    </w:p>
-    <w:p>
-      <w:pPr>
-        <w:pStyle w:val="Ttulo2"/>
-      </w:pPr>
-      <w:bookmarkStart w:id="3" w:name="_Toc453533763"/>
-      <w:bookmarkStart w:id="4" w:name="_Toc468113392"/>
-      <w:r>
-        <w:t>Nodo Edusitio Portal</w:t>
-      </w:r>
-      <w:bookmarkEnd w:id="3"/>
-      <w:bookmarkEnd w:id="4"/>
-    </w:p>
-    <w:p>
-      <w:pPr>
-        <w:jc w:val="both"/>
-      </w:pPr>
-      <w:r>
-        <w:t>Este tipo de contenido fue utilizado en el banner del edusitio, el cuál v</w:t>
-      </w:r>
-      <w:r>
-        <w:t>a a aparecer en toda</w:t>
-      </w:r>
-      <w:r>
-        <w:t>s las páginas.</w:t>
-      </w:r>
-    </w:p>
-    <w:p>
-      <w:pPr>
-        <w:pStyle w:val="Ttulo2"/>
-      </w:pPr>
-      <w:bookmarkStart w:id="5" w:name="_Toc453533764"/>
-      <w:bookmarkStart w:id="6" w:name="_Toc468113393"/>
-      <w:r>
-        <w:t>Nodo Nota</w:t>
-      </w:r>
-      <w:r>
-        <w:t xml:space="preserve"> – Edusitio Portal</w:t>
-      </w:r>
-      <w:bookmarkEnd w:id="5"/>
+      <w:bookmarkStart w:id="6" w:name="_Toc468113394"/>
+      <w:r>
+        <w:t>Menú</w:t>
+      </w:r>
       <w:bookmarkEnd w:id="6"/>
-    </w:p>
-    <w:p>
-      <w:pPr>
-        <w:jc w:val="both"/>
-      </w:pPr>
-      <w:r>
-        <w:t xml:space="preserve">Los contenidos de </w:t>
-      </w:r>
-      <w:r>
-        <w:t xml:space="preserve">este </w:t>
-      </w:r>
-      <w:r>
-        <w:t xml:space="preserve">tipo son donde se guarda la información de contenido del Edusitio, ya sean contenido de las páginas, imágenes, etc. </w:t>
-      </w:r>
-      <w:r>
-        <w:t xml:space="preserve">Fue utilizado para este fin en la mayoría de los </w:t>
-      </w:r>
-      <w:r>
-        <w:t>enlaces del menú</w:t>
-      </w:r>
-      <w:r>
-        <w:t xml:space="preserve"> y del carrusel de destacados</w:t>
-      </w:r>
-      <w:r>
-        <w:t>.</w:t>
-      </w:r>
-    </w:p>
-    <w:p>
-      <w:pPr>
-        <w:jc w:val="both"/>
-      </w:pPr>
-    </w:p>
-    <w:p>
-      <w:pPr>
-        <w:pStyle w:val="Ttulo1"/>
-      </w:pPr>
-      <w:bookmarkStart w:id="7" w:name="_Toc468113394"/>
-      <w:r>
-        <w:t>Menú</w:t>
-      </w:r>
-      <w:bookmarkEnd w:id="7"/>
     </w:p>
     <w:p/>
     <w:p>
@@ -1197,12 +1185,12 @@
           <w:u w:val="single"/>
         </w:rPr>
       </w:pPr>
-      <w:bookmarkStart w:id="8" w:name="_Toc468113395"/>
+      <w:bookmarkStart w:id="7" w:name="_Toc468113395"/>
       <w:r>
         <w:lastRenderedPageBreak/>
         <w:t>Vista</w:t>
       </w:r>
-      <w:bookmarkEnd w:id="8"/>
+      <w:bookmarkEnd w:id="7"/>
     </w:p>
     <w:p>
       <w:pPr>
@@ -1359,7 +1347,35 @@
                 <w:noProof/>
                 <w:lang w:eastAsia="es-CO"/>
               </w:rPr>
-              <w:t>El panel “Home Slider” se muestra como una presentación de diapositivas de las imágenes contenidas en las noticias del edusitio, estas van a aparecer en la página principal.</w:t>
+              <w:t>El panel “Home Slider”</w:t>
+            </w:r>
+            <w:r>
+              <w:rPr>
+                <w:noProof/>
+                <w:lang w:eastAsia="es-CO"/>
+              </w:rPr>
+              <w:t xml:space="preserve"> </w:t>
+            </w:r>
+            <w:r>
+              <w:rPr>
+                <w:rFonts w:ascii="Calibri" w:hAnsi="Calibri" w:cs="Calibri"/>
+                <w:color w:val="000000"/>
+              </w:rPr>
+              <w:t>es mostrado</w:t>
+            </w:r>
+            <w:r>
+              <w:rPr>
+                <w:rFonts w:ascii="Calibri" w:hAnsi="Calibri" w:cs="Calibri"/>
+                <w:color w:val="000000"/>
+              </w:rPr>
+              <w:t xml:space="preserve"> </w:t>
+            </w:r>
+            <w:r>
+              <w:rPr>
+                <w:noProof/>
+                <w:lang w:eastAsia="es-CO"/>
+              </w:rPr>
+              <w:t>como una presentación de diapositivas de las imágenes contenidas en las noticias del edusitio, estas van a aparecer en la página principal.</w:t>
             </w:r>
           </w:p>
           <w:p>
@@ -1441,7 +1457,10 @@
               <w:t>carrusel de destacados</w:t>
             </w:r>
             <w:r>
-              <w:t>, entre secciones.</w:t>
+              <w:t xml:space="preserve">, entre otras </w:t>
+            </w:r>
+            <w:r>
+              <w:t>secciones.</w:t>
             </w:r>
           </w:p>
           <w:p>
@@ -1585,7 +1604,14 @@
           <w:noProof/>
           <w:lang w:eastAsia="es-CO"/>
         </w:rPr>
-        <w:t>e ETDH, para ver el contenido</w:t>
+        <w:t xml:space="preserve">e ETDH, </w:t>
+      </w:r>
+      <w:r>
+        <w:rPr>
+          <w:rFonts w:ascii="Calibri" w:hAnsi="Calibri" w:cs="Calibri"/>
+          <w:color w:val="000000"/>
+        </w:rPr>
+        <w:t>para ver su contenido completo</w:t>
       </w:r>
       <w:r>
         <w:rPr>
@@ -1816,7 +1842,23 @@
                 <w:noProof/>
                 <w:lang w:eastAsia="es-CO"/>
               </w:rPr>
-              <w:t xml:space="preserve">”muestra </w:t>
+              <w:t>”</w:t>
+            </w:r>
+            <w:r>
+              <w:rPr>
+                <w:noProof/>
+                <w:lang w:eastAsia="es-CO"/>
+              </w:rPr>
+              <w:t xml:space="preserve"> </w:t>
+            </w:r>
+            <w:bookmarkStart w:id="8" w:name="_GoBack"/>
+            <w:bookmarkEnd w:id="8"/>
+            <w:r>
+              <w:rPr>
+                <w:noProof/>
+                <w:lang w:eastAsia="es-CO"/>
+              </w:rPr>
+              <w:t xml:space="preserve">muestra </w:t>
             </w:r>
             <w:r>
               <w:rPr>
@@ -2314,19 +2356,7 @@
           <w:rPr>
             <w:rStyle w:val="Hipervnculo"/>
           </w:rPr>
-          <w:t>http://aprende.colom</w:t>
-        </w:r>
-        <w:r>
-          <w:rPr>
-            <w:rStyle w:val="Hipervnculo"/>
-          </w:rPr>
-          <w:t>b</w:t>
-        </w:r>
-        <w:r>
-          <w:rPr>
-            <w:rStyle w:val="Hipervnculo"/>
-          </w:rPr>
-          <w:t>iaaprende.edu.co/es/etdh</w:t>
+          <w:t>http://aprende.colombiaaprende.edu.co/es/etdh</w:t>
         </w:r>
       </w:hyperlink>
       <w:r>
@@ -2336,10 +2366,10 @@
         <w:t xml:space="preserve">, </w:t>
       </w:r>
       <w:r>
-        <w:t xml:space="preserve">la página se compone </w:t>
-      </w:r>
-      <w:r>
-        <w:t>de un banner,</w:t>
+        <w:t>y está compuesta por</w:t>
+      </w:r>
+      <w:r>
+        <w:t xml:space="preserve"> un banner,</w:t>
       </w:r>
       <w:r>
         <w:t xml:space="preserve"> </w:t>
@@ -2672,7 +2702,13 @@
       <w:t xml:space="preserve"> </w:t>
     </w:r>
     <w:r>
-      <w:t>Educación para el Trabajo y el Desarrollo Humano- ETDH</w:t>
+      <w:t>Educación para el Trabajo y el Desarrollo Humano</w:t>
+    </w:r>
+    <w:r>
+      <w:t xml:space="preserve"> </w:t>
+    </w:r>
+    <w:r>
+      <w:t>- ETDH</w:t>
     </w:r>
   </w:p>
 </w:ftr>
@@ -4382,7 +4418,7 @@
 </file>
 
 <file path=customXml/itemProps1.xml><?xml version="1.0" encoding="utf-8"?>
-<ds:datastoreItem xmlns:ds="http://schemas.openxmlformats.org/officeDocument/2006/customXml" ds:itemID="{01055CAC-17C8-481D-86C5-9C347CF11641}">
+<ds:datastoreItem xmlns:ds="http://schemas.openxmlformats.org/officeDocument/2006/customXml" ds:itemID="{5FF5EF73-1BC5-49BF-9F69-F5EE70D3C4F7}">
   <ds:schemaRefs>
     <ds:schemaRef ds:uri="http://schemas.openxmlformats.org/officeDocument/2006/bibliography"/>
   </ds:schemaRefs>

</xml_diff>